<commit_message>
I did some changes on my word file.
</commit_message>
<xml_diff>
--- a/kotlin btk giriş notlar.docx
+++ b/kotlin btk giriş notlar.docx
@@ -4,12 +4,133 @@
   <w:body>
     <w:p>
       <w:r>
-        <w:t>2017 itibari ile android için en çok kullanılan dil Kotlin oldu. 2017’den önce Java popülerdi.</w:t>
-      </w:r>
-      <w:r>
-        <w:t xml:space="preserve"> 2017’den beri Android’in ana odağı Kotlin’de yani.</w:t>
+        <w:t xml:space="preserve">2017 </w:t>
+      </w:r>
+      <w:proofErr w:type="spellStart"/>
+      <w:r>
+        <w:t>itibari</w:t>
+      </w:r>
+      <w:proofErr w:type="spellEnd"/>
+      <w:r>
+        <w:t xml:space="preserve"> </w:t>
+      </w:r>
+      <w:proofErr w:type="spellStart"/>
+      <w:r>
+        <w:t>ile</w:t>
+      </w:r>
+      <w:proofErr w:type="spellEnd"/>
+      <w:r>
+        <w:t xml:space="preserve"> android </w:t>
+      </w:r>
+      <w:proofErr w:type="spellStart"/>
+      <w:r>
+        <w:t>için</w:t>
+      </w:r>
+      <w:proofErr w:type="spellEnd"/>
+      <w:r>
+        <w:t xml:space="preserve"> </w:t>
+      </w:r>
+      <w:proofErr w:type="spellStart"/>
+      <w:r>
+        <w:t>en</w:t>
+      </w:r>
+      <w:proofErr w:type="spellEnd"/>
+      <w:r>
+        <w:t xml:space="preserve"> </w:t>
+      </w:r>
+      <w:proofErr w:type="spellStart"/>
+      <w:r>
+        <w:t>çok</w:t>
+      </w:r>
+      <w:proofErr w:type="spellEnd"/>
+      <w:r>
+        <w:t xml:space="preserve"> </w:t>
+      </w:r>
+      <w:proofErr w:type="spellStart"/>
+      <w:r>
+        <w:t>kullanılan</w:t>
+      </w:r>
+      <w:proofErr w:type="spellEnd"/>
+      <w:r>
+        <w:t xml:space="preserve"> </w:t>
+      </w:r>
+      <w:proofErr w:type="spellStart"/>
+      <w:r>
+        <w:t>dil</w:t>
+      </w:r>
+      <w:proofErr w:type="spellEnd"/>
+      <w:r>
+        <w:t xml:space="preserve"> Kotlin </w:t>
+      </w:r>
+      <w:proofErr w:type="spellStart"/>
+      <w:r>
+        <w:t>oldu</w:t>
+      </w:r>
+      <w:proofErr w:type="spellEnd"/>
+      <w:r>
+        <w:t xml:space="preserve">. 2017’den </w:t>
+      </w:r>
+      <w:proofErr w:type="spellStart"/>
+      <w:r>
+        <w:t>önce</w:t>
+      </w:r>
+      <w:proofErr w:type="spellEnd"/>
+      <w:r>
+        <w:t xml:space="preserve"> Java </w:t>
+      </w:r>
+      <w:proofErr w:type="spellStart"/>
+      <w:r>
+        <w:t>popülerdi</w:t>
+      </w:r>
+      <w:proofErr w:type="spellEnd"/>
+      <w:r>
+        <w:t>.</w:t>
+      </w:r>
+      <w:r>
+        <w:t xml:space="preserve"> 2017’den </w:t>
+      </w:r>
+      <w:proofErr w:type="spellStart"/>
+      <w:r>
+        <w:t>beri</w:t>
+      </w:r>
+      <w:proofErr w:type="spellEnd"/>
+      <w:r>
+        <w:t xml:space="preserve"> </w:t>
+      </w:r>
+      <w:proofErr w:type="spellStart"/>
+      <w:r>
+        <w:t>Android’in</w:t>
+      </w:r>
+      <w:proofErr w:type="spellEnd"/>
+      <w:r>
+        <w:t xml:space="preserve"> ana </w:t>
+      </w:r>
+      <w:proofErr w:type="spellStart"/>
+      <w:r>
+        <w:t>odağı</w:t>
+      </w:r>
+      <w:proofErr w:type="spellEnd"/>
+      <w:r>
+        <w:t xml:space="preserve"> </w:t>
+      </w:r>
+      <w:proofErr w:type="spellStart"/>
+      <w:r>
+        <w:t>Kotlin’de</w:t>
+      </w:r>
+      <w:proofErr w:type="spellEnd"/>
+      <w:r>
+        <w:t xml:space="preserve"> </w:t>
+      </w:r>
+      <w:proofErr w:type="spellStart"/>
+      <w:r>
+        <w:t>yani</w:t>
+      </w:r>
+      <w:proofErr w:type="spellEnd"/>
+      <w:r>
+        <w:t>.</w:t>
       </w:r>
     </w:p>
+    <w:p/>
     <w:p/>
     <w:sectPr>
       <w:footerReference w:type="default" r:id="rId6"/>

</xml_diff>